<commit_message>
fixed error on pinout
</commit_message>
<xml_diff>
--- a/ADD Project.docx
+++ b/ADD Project.docx
@@ -48,7 +48,7 @@
           <w:r>
             <w:fldChar w:fldCharType="separate"/>
           </w:r>
-          <w:hyperlink w:anchor="_Toc532123529" w:history="1">
+          <w:hyperlink w:anchor="_Toc532463997" w:history="1">
             <w:r>
               <w:rPr>
                 <w:rStyle w:val="Hyperlink"/>
@@ -75,7 +75,7 @@
                 <w:noProof/>
                 <w:webHidden/>
               </w:rPr>
-              <w:instrText xml:space="preserve"> PAGEREF _Toc532123529 \h </w:instrText>
+              <w:instrText xml:space="preserve"> PAGEREF _Toc532463997 \h </w:instrText>
             </w:r>
             <w:r>
               <w:rPr>
@@ -118,7 +118,7 @@
               <w:lang w:eastAsia="da-DK" w:bidi="ar-SA"/>
             </w:rPr>
           </w:pPr>
-          <w:hyperlink w:anchor="_Toc532123530" w:history="1">
+          <w:hyperlink w:anchor="_Toc532463998" w:history="1">
             <w:r>
               <w:rPr>
                 <w:rStyle w:val="Hyperlink"/>
@@ -145,7 +145,7 @@
                 <w:noProof/>
                 <w:webHidden/>
               </w:rPr>
-              <w:instrText xml:space="preserve"> PAGEREF _Toc532123530 \h </w:instrText>
+              <w:instrText xml:space="preserve"> PAGEREF _Toc532463998 \h </w:instrText>
             </w:r>
             <w:r>
               <w:rPr>
@@ -188,7 +188,7 @@
               <w:lang w:eastAsia="da-DK" w:bidi="ar-SA"/>
             </w:rPr>
           </w:pPr>
-          <w:hyperlink w:anchor="_Toc532123531" w:history="1">
+          <w:hyperlink w:anchor="_Toc532463999" w:history="1">
             <w:r>
               <w:rPr>
                 <w:rStyle w:val="Hyperlink"/>
@@ -215,7 +215,7 @@
                 <w:noProof/>
                 <w:webHidden/>
               </w:rPr>
-              <w:instrText xml:space="preserve"> PAGEREF _Toc532123531 \h </w:instrText>
+              <w:instrText xml:space="preserve"> PAGEREF _Toc532463999 \h </w:instrText>
             </w:r>
             <w:r>
               <w:rPr>
@@ -258,7 +258,7 @@
               <w:lang w:eastAsia="da-DK" w:bidi="ar-SA"/>
             </w:rPr>
           </w:pPr>
-          <w:hyperlink w:anchor="_Toc532123532" w:history="1">
+          <w:hyperlink w:anchor="_Toc532464000" w:history="1">
             <w:r>
               <w:rPr>
                 <w:rStyle w:val="Hyperlink"/>
@@ -285,7 +285,7 @@
                 <w:noProof/>
                 <w:webHidden/>
               </w:rPr>
-              <w:instrText xml:space="preserve"> PAGEREF _Toc532123532 \h </w:instrText>
+              <w:instrText xml:space="preserve"> PAGEREF _Toc532464000 \h </w:instrText>
             </w:r>
             <w:r>
               <w:rPr>
@@ -328,7 +328,7 @@
               <w:lang w:eastAsia="da-DK" w:bidi="ar-SA"/>
             </w:rPr>
           </w:pPr>
-          <w:hyperlink w:anchor="_Toc532123533" w:history="1">
+          <w:hyperlink w:anchor="_Toc532464001" w:history="1">
             <w:r>
               <w:rPr>
                 <w:rStyle w:val="Hyperlink"/>
@@ -355,7 +355,7 @@
                 <w:noProof/>
                 <w:webHidden/>
               </w:rPr>
-              <w:instrText xml:space="preserve"> PAGEREF _Toc532123533 \h </w:instrText>
+              <w:instrText xml:space="preserve"> PAGEREF _Toc532464001 \h </w:instrText>
             </w:r>
             <w:r>
               <w:rPr>
@@ -375,7 +375,7 @@
                 <w:noProof/>
                 <w:webHidden/>
               </w:rPr>
-              <w:t>2</w:t>
+              <w:t>5</w:t>
             </w:r>
             <w:r>
               <w:rPr>
@@ -398,7 +398,7 @@
               <w:lang w:eastAsia="da-DK" w:bidi="ar-SA"/>
             </w:rPr>
           </w:pPr>
-          <w:hyperlink w:anchor="_Toc532123534" w:history="1">
+          <w:hyperlink w:anchor="_Toc532464002" w:history="1">
             <w:r>
               <w:rPr>
                 <w:rStyle w:val="Hyperlink"/>
@@ -425,7 +425,7 @@
                 <w:noProof/>
                 <w:webHidden/>
               </w:rPr>
-              <w:instrText xml:space="preserve"> PAGEREF _Toc532123534 \h </w:instrText>
+              <w:instrText xml:space="preserve"> PAGEREF _Toc532464002 \h </w:instrText>
             </w:r>
             <w:r>
               <w:rPr>
@@ -445,7 +445,7 @@
                 <w:noProof/>
                 <w:webHidden/>
               </w:rPr>
-              <w:t>2</w:t>
+              <w:t>8</w:t>
             </w:r>
             <w:r>
               <w:rPr>
@@ -468,7 +468,7 @@
               <w:lang w:eastAsia="da-DK" w:bidi="ar-SA"/>
             </w:rPr>
           </w:pPr>
-          <w:hyperlink w:anchor="_Toc532123535" w:history="1">
+          <w:hyperlink w:anchor="_Toc532464003" w:history="1">
             <w:r>
               <w:rPr>
                 <w:rStyle w:val="Hyperlink"/>
@@ -495,7 +495,7 @@
                 <w:noProof/>
                 <w:webHidden/>
               </w:rPr>
-              <w:instrText xml:space="preserve"> PAGEREF _Toc532123535 \h </w:instrText>
+              <w:instrText xml:space="preserve"> PAGEREF _Toc532464003 \h </w:instrText>
             </w:r>
             <w:r>
               <w:rPr>
@@ -515,7 +515,7 @@
                 <w:noProof/>
                 <w:webHidden/>
               </w:rPr>
-              <w:t>2</w:t>
+              <w:t>8</w:t>
             </w:r>
             <w:r>
               <w:rPr>
@@ -538,7 +538,7 @@
               <w:lang w:eastAsia="da-DK" w:bidi="ar-SA"/>
             </w:rPr>
           </w:pPr>
-          <w:hyperlink w:anchor="_Toc532123536" w:history="1">
+          <w:hyperlink w:anchor="_Toc532464004" w:history="1">
             <w:r>
               <w:rPr>
                 <w:rStyle w:val="Hyperlink"/>
@@ -565,7 +565,7 @@
                 <w:noProof/>
                 <w:webHidden/>
               </w:rPr>
-              <w:instrText xml:space="preserve"> PAGEREF _Toc532123536 \h </w:instrText>
+              <w:instrText xml:space="preserve"> PAGEREF _Toc532464004 \h </w:instrText>
             </w:r>
             <w:r>
               <w:rPr>
@@ -585,7 +585,7 @@
                 <w:noProof/>
                 <w:webHidden/>
               </w:rPr>
-              <w:t>2</w:t>
+              <w:t>8</w:t>
             </w:r>
             <w:r>
               <w:rPr>
@@ -608,7 +608,7 @@
               <w:lang w:eastAsia="da-DK" w:bidi="ar-SA"/>
             </w:rPr>
           </w:pPr>
-          <w:hyperlink w:anchor="_Toc532123537" w:history="1">
+          <w:hyperlink w:anchor="_Toc532464005" w:history="1">
             <w:r>
               <w:rPr>
                 <w:rStyle w:val="Hyperlink"/>
@@ -635,7 +635,7 @@
                 <w:noProof/>
                 <w:webHidden/>
               </w:rPr>
-              <w:instrText xml:space="preserve"> PAGEREF _Toc532123537 \h </w:instrText>
+              <w:instrText xml:space="preserve"> PAGEREF _Toc532464005 \h </w:instrText>
             </w:r>
             <w:r>
               <w:rPr>
@@ -655,7 +655,7 @@
                 <w:noProof/>
                 <w:webHidden/>
               </w:rPr>
-              <w:t>2</w:t>
+              <w:t>8</w:t>
             </w:r>
             <w:r>
               <w:rPr>
@@ -687,7 +687,7 @@
       <w:r>
         <w:t xml:space="preserve"> </w:t>
       </w:r>
-      <w:bookmarkStart w:id="0" w:name="_Toc532123529"/>
+      <w:bookmarkStart w:id="0" w:name="_Toc532463997"/>
       <w:r>
         <w:t>Introduktion</w:t>
       </w:r>
@@ -705,7 +705,7 @@
       <w:pPr>
         <w:pStyle w:val="Overskrift2"/>
       </w:pPr>
-      <w:bookmarkStart w:id="1" w:name="_Toc532123530"/>
+      <w:bookmarkStart w:id="1" w:name="_Toc532463998"/>
       <w:r>
         <w:t>Projektbeskrivelse</w:t>
       </w:r>
@@ -805,7 +805,7 @@
       <w:pPr>
         <w:pStyle w:val="Overskrift2"/>
       </w:pPr>
-      <w:bookmarkStart w:id="2" w:name="_Toc532123531"/>
+      <w:bookmarkStart w:id="2" w:name="_Toc532463999"/>
       <w:r>
         <w:lastRenderedPageBreak/>
         <w:t>Krav analyse</w:t>
@@ -814,31 +814,13 @@
     </w:p>
     <w:p>
       <w:r>
-        <w:t xml:space="preserve">Systemet skal implementeres som et system </w:t>
-      </w:r>
-      <w:proofErr w:type="spellStart"/>
-      <w:r>
-        <w:t>on</w:t>
-      </w:r>
-      <w:proofErr w:type="spellEnd"/>
-      <w:r>
-        <w:t xml:space="preserve"> chip løsning. Der skal komponeres og anvendes IP </w:t>
-      </w:r>
-      <w:proofErr w:type="spellStart"/>
-      <w:r>
-        <w:t>block</w:t>
-      </w:r>
-      <w:proofErr w:type="spellEnd"/>
-      <w:r>
-        <w:t xml:space="preserve">, samt driver software. Det skal implementeres og køres fra </w:t>
-      </w:r>
-      <w:proofErr w:type="spellStart"/>
-      <w:r>
-        <w:t>Zynq</w:t>
-      </w:r>
-      <w:proofErr w:type="spellEnd"/>
-      <w:r>
-        <w:t xml:space="preserve"> platformen. Dette</w:t>
+        <w:t xml:space="preserve">Systemet skal implementeres som et system on chip løsning. Der skal komponeres og anvendes IP </w:t>
+      </w:r>
+      <w:r>
+        <w:t>blok</w:t>
+      </w:r>
+      <w:r>
+        <w:t>, samt driver software. Det skal implementeres og køres fra Zynq platformen. Dette</w:t>
       </w:r>
       <w:r>
         <w:t xml:space="preserve"> </w:t>
@@ -872,19 +854,326 @@
       <w:pPr>
         <w:pStyle w:val="Overskrift2"/>
       </w:pPr>
-      <w:bookmarkStart w:id="3" w:name="_Toc532123532"/>
+      <w:bookmarkStart w:id="3" w:name="_Toc532464000"/>
       <w:r>
         <w:t>Systemdesign</w:t>
       </w:r>
       <w:bookmarkEnd w:id="3"/>
     </w:p>
-    <w:p/>
-    <w:p>
+    <w:p>
+      <w:r>
+        <w:t>I vivado er der lavet et Led5x5 modul</w:t>
+      </w:r>
+      <w:r>
+        <w:t>,</w:t>
+      </w:r>
+      <w:r>
+        <w:t xml:space="preserve"> </w:t>
+      </w:r>
+      <w:r>
+        <w:t xml:space="preserve">som </w:t>
+      </w:r>
+      <w:r>
+        <w:t>skal lave de real tids logik, s</w:t>
+      </w:r>
+      <w:r>
+        <w:t>om er nødvendig for at multiplexe, et sign</w:t>
+      </w:r>
+      <w:r>
+        <w:t>al ud som til et led gitter. Der</w:t>
+      </w:r>
+      <w:r>
+        <w:t xml:space="preserve"> består af 5x5 dioder. Det </w:t>
+      </w:r>
+      <w:r>
+        <w:t>indeholder</w:t>
+      </w:r>
+      <w:r>
+        <w:t>, en ned</w:t>
+      </w:r>
+      <w:r>
+        <w:t>deling</w:t>
+      </w:r>
+      <w:r>
+        <w:t xml:space="preserve"> af en 100Mhz cloc</w:t>
+      </w:r>
+      <w:r>
+        <w:t>k</w:t>
+      </w:r>
+      <w:r>
+        <w:t xml:space="preserve"> til en 100Hz</w:t>
+      </w:r>
+      <w:r>
+        <w:t xml:space="preserve">, som nemt kan ændres til en hurtigere frekvens. Under udviklinger er den holdt til 100Hz </w:t>
+      </w:r>
+      <w:r>
+        <w:t xml:space="preserve">så det </w:t>
+      </w:r>
+      <w:r>
+        <w:t>er nemt at måle outputtet</w:t>
+      </w:r>
+      <w:r>
+        <w:t>,</w:t>
+      </w:r>
+      <w:r>
+        <w:t xml:space="preserve"> og det er os en hastighed</w:t>
+      </w:r>
+      <w:r>
+        <w:t>,</w:t>
+      </w:r>
+      <w:r>
+        <w:t xml:space="preserve"> som </w:t>
+      </w:r>
+      <w:r>
+        <w:t>transistorer</w:t>
+      </w:r>
+      <w:r>
+        <w:t xml:space="preserve"> der skal drive led gitret, </w:t>
+      </w:r>
+      <w:r>
+        <w:t>nemt kan følge med til.</w:t>
+      </w:r>
+      <w:r>
+        <w:t xml:space="preserve"> </w:t>
+      </w:r>
+    </w:p>
+    <w:p>
+      <w:pPr>
+        <w:keepNext/>
+      </w:pPr>
       <w:r>
         <w:rPr>
           <w:noProof/>
           <w:lang w:eastAsia="da-DK" w:bidi="ar-SA"/>
         </w:rPr>
+        <w:drawing>
+          <wp:inline distT="0" distB="0" distL="0" distR="0">
+            <wp:extent cx="3653324" cy="2482175"/>
+            <wp:effectExtent l="19050" t="0" r="4276" b="0"/>
+            <wp:docPr id="2" name="Billede 1"/>
+            <wp:cNvGraphicFramePr>
+              <a:graphicFrameLocks xmlns:a="http://schemas.openxmlformats.org/drawingml/2006/main" noChangeAspect="1"/>
+            </wp:cNvGraphicFramePr>
+            <a:graphic xmlns:a="http://schemas.openxmlformats.org/drawingml/2006/main">
+              <a:graphicData uri="http://schemas.openxmlformats.org/drawingml/2006/picture">
+                <pic:pic xmlns:pic="http://schemas.openxmlformats.org/drawingml/2006/picture">
+                  <pic:nvPicPr>
+                    <pic:cNvPr id="0" name="Picture 1"/>
+                    <pic:cNvPicPr>
+                      <a:picLocks noChangeAspect="1" noChangeArrowheads="1"/>
+                    </pic:cNvPicPr>
+                  </pic:nvPicPr>
+                  <pic:blipFill>
+                    <a:blip r:embed="rId7" cstate="print"/>
+                    <a:srcRect/>
+                    <a:stretch>
+                      <a:fillRect/>
+                    </a:stretch>
+                  </pic:blipFill>
+                  <pic:spPr bwMode="auto">
+                    <a:xfrm>
+                      <a:off x="0" y="0"/>
+                      <a:ext cx="3655955" cy="2483962"/>
+                    </a:xfrm>
+                    <a:prstGeom prst="rect">
+                      <a:avLst/>
+                    </a:prstGeom>
+                    <a:noFill/>
+                    <a:ln w="9525">
+                      <a:noFill/>
+                      <a:miter lim="800000"/>
+                      <a:headEnd/>
+                      <a:tailEnd/>
+                    </a:ln>
+                  </pic:spPr>
+                </pic:pic>
+              </a:graphicData>
+            </a:graphic>
+          </wp:inline>
+        </w:drawing>
+      </w:r>
+    </w:p>
+    <w:p>
+      <w:pPr>
+        <w:pStyle w:val="Billedtekst"/>
+      </w:pPr>
+      <w:r>
+        <w:t xml:space="preserve">Figur </w:t>
+      </w:r>
+      <w:fldSimple w:instr=" SEQ Figur \* ARABIC ">
+        <w:r>
+          <w:rPr>
+            <w:noProof/>
+          </w:rPr>
+          <w:t>1</w:t>
+        </w:r>
+      </w:fldSimple>
+      <w:r>
+        <w:t xml:space="preserve"> : multiplexer.v neddeler</w:t>
+      </w:r>
+    </w:p>
+    <w:p>
+      <w:r>
+        <w:t>Modulet indeholder os</w:t>
+      </w:r>
+      <w:r>
+        <w:t xml:space="preserve"> den logik der skifter mellem forskellige rækker og kolonner</w:t>
+      </w:r>
+      <w:r>
+        <w:t>, i led gitteret</w:t>
+      </w:r>
+      <w:r>
+        <w:t>. Der er 5 forskellige cases som hver tænder</w:t>
+      </w:r>
+      <w:r>
+        <w:t xml:space="preserve"> en kolonne</w:t>
+      </w:r>
+      <w:r>
+        <w:t xml:space="preserve"> hver ved at</w:t>
+      </w:r>
+      <w:r>
+        <w:t xml:space="preserve"> aktivere hver deres pågældende bit</w:t>
+      </w:r>
+      <w:r>
+        <w:t xml:space="preserve">, og informationen </w:t>
+      </w:r>
+      <w:r>
+        <w:t xml:space="preserve">til at styre hvilke rækker der skal tændes </w:t>
+      </w:r>
+      <w:proofErr w:type="gramStart"/>
+      <w:r>
+        <w:t>sendes</w:t>
+      </w:r>
+      <w:proofErr w:type="gramEnd"/>
+      <w:r>
+        <w:t xml:space="preserve"> i reg_O_cathode</w:t>
+      </w:r>
+      <w:r>
+        <w:t>.</w:t>
+      </w:r>
+      <w:r>
+        <w:t xml:space="preserve"> Hver case får 1/5 af tiden</w:t>
+      </w:r>
+      <w:r>
+        <w:t>, så med denne nuværende indstilling på 100Hz forventes det at hver bit skifter med 20Hz.</w:t>
+      </w:r>
+    </w:p>
+    <w:p>
+      <w:pPr>
+        <w:keepNext/>
+      </w:pPr>
+      <w:r>
+        <w:rPr>
+          <w:i/>
+          <w:noProof/>
+          <w:lang w:eastAsia="da-DK" w:bidi="ar-SA"/>
+        </w:rPr>
+        <w:lastRenderedPageBreak/>
+        <w:drawing>
+          <wp:inline distT="0" distB="0" distL="0" distR="0">
+            <wp:extent cx="1919896" cy="4416725"/>
+            <wp:effectExtent l="19050" t="0" r="4154" b="0"/>
+            <wp:docPr id="3" name="Billede 4"/>
+            <wp:cNvGraphicFramePr>
+              <a:graphicFrameLocks xmlns:a="http://schemas.openxmlformats.org/drawingml/2006/main" noChangeAspect="1"/>
+            </wp:cNvGraphicFramePr>
+            <a:graphic xmlns:a="http://schemas.openxmlformats.org/drawingml/2006/main">
+              <a:graphicData uri="http://schemas.openxmlformats.org/drawingml/2006/picture">
+                <pic:pic xmlns:pic="http://schemas.openxmlformats.org/drawingml/2006/picture">
+                  <pic:nvPicPr>
+                    <pic:cNvPr id="0" name="Picture 4"/>
+                    <pic:cNvPicPr>
+                      <a:picLocks noChangeAspect="1" noChangeArrowheads="1"/>
+                    </pic:cNvPicPr>
+                  </pic:nvPicPr>
+                  <pic:blipFill>
+                    <a:blip r:embed="rId8" cstate="print"/>
+                    <a:srcRect/>
+                    <a:stretch>
+                      <a:fillRect/>
+                    </a:stretch>
+                  </pic:blipFill>
+                  <pic:spPr bwMode="auto">
+                    <a:xfrm>
+                      <a:off x="0" y="0"/>
+                      <a:ext cx="1919848" cy="4416616"/>
+                    </a:xfrm>
+                    <a:prstGeom prst="rect">
+                      <a:avLst/>
+                    </a:prstGeom>
+                    <a:noFill/>
+                    <a:ln w="9525">
+                      <a:noFill/>
+                      <a:miter lim="800000"/>
+                      <a:headEnd/>
+                      <a:tailEnd/>
+                    </a:ln>
+                  </pic:spPr>
+                </pic:pic>
+              </a:graphicData>
+            </a:graphic>
+          </wp:inline>
+        </w:drawing>
+      </w:r>
+    </w:p>
+    <w:p>
+      <w:pPr>
+        <w:pStyle w:val="Billedtekst"/>
+        <w:rPr>
+          <w:i/>
+        </w:rPr>
+      </w:pPr>
+      <w:r>
+        <w:t xml:space="preserve">Figur </w:t>
+      </w:r>
+      <w:fldSimple w:instr=" SEQ Figur \* ARABIC ">
+        <w:r>
+          <w:rPr>
+            <w:noProof/>
+          </w:rPr>
+          <w:t>2</w:t>
+        </w:r>
+      </w:fldSimple>
+      <w:r>
+        <w:t xml:space="preserve"> : multiplexe.v cases</w:t>
+      </w:r>
+    </w:p>
+    <w:p>
+      <w:r>
+        <w:t>Disse elementer et så pakket ind i IP designet led5x5 som ha</w:t>
+      </w:r>
+      <w:r>
+        <w:t xml:space="preserve">r forbindelse til ps7_0_axi_periph og viddet in gennem den til zynq7 </w:t>
+      </w:r>
+      <w:r>
+        <w:t>processor</w:t>
+      </w:r>
+      <w:r>
+        <w:t xml:space="preserve">en. Denne forbindelse er gennem AXI bussen. </w:t>
+      </w:r>
+      <w:r>
+        <w:t xml:space="preserve">Det er en af de </w:t>
+      </w:r>
+      <w:r>
+        <w:t xml:space="preserve">hurtigste </w:t>
+      </w:r>
+      <w:r>
+        <w:t xml:space="preserve">kommunikations veje fra processoren. </w:t>
+      </w:r>
+      <w:r>
+        <w:t xml:space="preserve">Det hele er samlet i design_1_wrapper. </w:t>
+      </w:r>
+    </w:p>
+    <w:p>
+      <w:pPr>
+        <w:keepNext/>
+      </w:pPr>
+      <w:r>
+        <w:rPr>
+          <w:noProof/>
+          <w:lang w:eastAsia="da-DK" w:bidi="ar-SA"/>
+        </w:rPr>
+        <w:lastRenderedPageBreak/>
         <w:drawing>
           <wp:inline distT="0" distB="0" distL="0" distR="0">
             <wp:extent cx="6120130" cy="2862163"/>
@@ -903,7 +1192,7 @@
                     </pic:cNvPicPr>
                   </pic:nvPicPr>
                   <pic:blipFill>
-                    <a:blip r:embed="rId7" cstate="print"/>
+                    <a:blip r:embed="rId9" cstate="print"/>
                     <a:srcRect/>
                     <a:stretch>
                       <a:fillRect/>
@@ -934,92 +1223,37 @@
     </w:p>
     <w:p>
       <w:pPr>
+        <w:pStyle w:val="Billedtekst"/>
+      </w:pPr>
+      <w:r>
+        <w:t xml:space="preserve">Figur </w:t>
+      </w:r>
+      <w:fldSimple w:instr=" SEQ Figur \* ARABIC ">
+        <w:r>
+          <w:rPr>
+            <w:noProof/>
+          </w:rPr>
+          <w:t>3</w:t>
+        </w:r>
+      </w:fldSimple>
+      <w:r>
+        <w:t xml:space="preserve"> : Vivado Blockdesign</w:t>
+      </w:r>
+    </w:p>
+    <w:p>
+      <w:pPr>
         <w:rPr>
           <w:i/>
         </w:rPr>
       </w:pPr>
       <w:r>
-        <w:rPr>
-          <w:i/>
-        </w:rPr>
-        <w:t>Figur</w:t>
-      </w:r>
-      <w:r>
-        <w:rPr>
-          <w:i/>
-        </w:rPr>
-        <w:t xml:space="preserve"> </w:t>
-      </w:r>
-      <w:proofErr w:type="spellStart"/>
-      <w:r>
-        <w:rPr>
-          <w:i/>
-        </w:rPr>
-        <w:t>x.</w:t>
-      </w:r>
-      <w:proofErr w:type="gramStart"/>
-      <w:r>
-        <w:rPr>
-          <w:i/>
-        </w:rPr>
-        <w:t>x</w:t>
-      </w:r>
-      <w:proofErr w:type="spellEnd"/>
-      <w:r>
-        <w:rPr>
-          <w:i/>
-        </w:rPr>
-        <w:t xml:space="preserve"> :</w:t>
-      </w:r>
-      <w:proofErr w:type="gramEnd"/>
-      <w:r>
-        <w:rPr>
-          <w:i/>
-        </w:rPr>
-        <w:t xml:space="preserve"> </w:t>
-      </w:r>
-      <w:proofErr w:type="spellStart"/>
-      <w:r>
-        <w:rPr>
-          <w:i/>
-        </w:rPr>
-        <w:t>Vivado</w:t>
-      </w:r>
-      <w:proofErr w:type="spellEnd"/>
-      <w:r>
-        <w:rPr>
-          <w:i/>
-        </w:rPr>
-        <w:t xml:space="preserve"> </w:t>
-      </w:r>
-      <w:proofErr w:type="spellStart"/>
-      <w:r>
-        <w:rPr>
-          <w:i/>
-        </w:rPr>
-        <w:t>Blockdesign</w:t>
-      </w:r>
-      <w:proofErr w:type="spellEnd"/>
-    </w:p>
-    <w:p/>
-    <w:p>
-      <w:pPr>
-        <w:pStyle w:val="Overskrift2"/>
-      </w:pPr>
-      <w:bookmarkStart w:id="4" w:name="_Toc532123533"/>
-      <w:r>
-        <w:lastRenderedPageBreak/>
-        <w:t>Test/</w:t>
-      </w:r>
-      <w:r>
-        <w:t xml:space="preserve"> </w:t>
-      </w:r>
-      <w:r>
-        <w:t>Verifikation</w:t>
-      </w:r>
-      <w:bookmarkEnd w:id="4"/>
-    </w:p>
-    <w:p>
+        <w:t xml:space="preserve">Led5x5 har os to arrays som routes ud til 5 pins i hver Pmod connector. Hvor den eksterne hardware skal tilsluttes. </w:t>
+      </w:r>
+    </w:p>
+    <w:p>
+      <w:pPr>
+        <w:keepNext/>
+      </w:pPr>
       <w:r>
         <w:rPr>
           <w:noProof/>
@@ -1027,9 +1261,9 @@
         </w:rPr>
         <w:drawing>
           <wp:inline distT="0" distB="0" distL="0" distR="0">
-            <wp:extent cx="6120130" cy="4683545"/>
-            <wp:effectExtent l="19050" t="0" r="0" b="0"/>
-            <wp:docPr id="4" name="Billede 4"/>
+            <wp:extent cx="4509818" cy="3004237"/>
+            <wp:effectExtent l="19050" t="0" r="5032" b="0"/>
+            <wp:docPr id="6" name="Billede 1"/>
             <wp:cNvGraphicFramePr>
               <a:graphicFrameLocks xmlns:a="http://schemas.openxmlformats.org/drawingml/2006/main" noChangeAspect="1"/>
             </wp:cNvGraphicFramePr>
@@ -1037,13 +1271,13 @@
               <a:graphicData uri="http://schemas.openxmlformats.org/drawingml/2006/picture">
                 <pic:pic xmlns:pic="http://schemas.openxmlformats.org/drawingml/2006/picture">
                   <pic:nvPicPr>
-                    <pic:cNvPr id="0" name="Picture 4"/>
+                    <pic:cNvPr id="0" name="Picture 1"/>
                     <pic:cNvPicPr>
                       <a:picLocks noChangeAspect="1" noChangeArrowheads="1"/>
                     </pic:cNvPicPr>
                   </pic:nvPicPr>
                   <pic:blipFill>
-                    <a:blip r:embed="rId8" cstate="print"/>
+                    <a:blip r:embed="rId10" cstate="print"/>
                     <a:srcRect/>
                     <a:stretch>
                       <a:fillRect/>
@@ -1052,7 +1286,7 @@
                   <pic:spPr bwMode="auto">
                     <a:xfrm>
                       <a:off x="0" y="0"/>
-                      <a:ext cx="6120130" cy="4683545"/>
+                      <a:ext cx="4507735" cy="3002849"/>
                     </a:xfrm>
                     <a:prstGeom prst="rect">
                       <a:avLst/>
@@ -1074,65 +1308,961 @@
     </w:p>
     <w:p>
       <w:pPr>
+        <w:pStyle w:val="Billedtekst"/>
+      </w:pPr>
+      <w:r>
+        <w:t xml:space="preserve">Figur </w:t>
+      </w:r>
+      <w:fldSimple w:instr=" SEQ Figur \* ARABIC ">
+        <w:r>
+          <w:rPr>
+            <w:noProof/>
+          </w:rPr>
+          <w:t>4</w:t>
+        </w:r>
+      </w:fldSimple>
+      <w:r>
+        <w:t xml:space="preserve"> : MiniZed_Constraints Pmod connectors</w:t>
+      </w:r>
+    </w:p>
+    <w:p>
+      <w:r>
+        <w:t xml:space="preserve">For at se nogen skiftende outputs </w:t>
+      </w:r>
+      <w:r>
+        <w:t xml:space="preserve">kendte outputs, er der valgt symbolerne X og [], der er osgå lagt en pause ind på 2 sekunder.  Hvor software delen ikke laver noget men er holdt. Dette skal vise at PLen ikke er afhængig af timede signaler fra software delen, men blot viser det sidste symbol der er sendt til det med den, definere opdaterings hastighed. </w:t>
+      </w:r>
+    </w:p>
+    <w:p>
+      <w:pPr>
+        <w:keepNext/>
+      </w:pPr>
+      <w:r>
+        <w:rPr>
+          <w:noProof/>
+          <w:lang w:eastAsia="da-DK" w:bidi="ar-SA"/>
+        </w:rPr>
+        <w:lastRenderedPageBreak/>
+        <w:drawing>
+          <wp:inline distT="0" distB="0" distL="0" distR="0">
+            <wp:extent cx="4552950" cy="2612567"/>
+            <wp:effectExtent l="19050" t="0" r="0" b="0"/>
+            <wp:docPr id="13" name="Billede 13"/>
+            <wp:cNvGraphicFramePr>
+              <a:graphicFrameLocks xmlns:a="http://schemas.openxmlformats.org/drawingml/2006/main" noChangeAspect="1"/>
+            </wp:cNvGraphicFramePr>
+            <a:graphic xmlns:a="http://schemas.openxmlformats.org/drawingml/2006/main">
+              <a:graphicData uri="http://schemas.openxmlformats.org/drawingml/2006/picture">
+                <pic:pic xmlns:pic="http://schemas.openxmlformats.org/drawingml/2006/picture">
+                  <pic:nvPicPr>
+                    <pic:cNvPr id="0" name="Picture 13"/>
+                    <pic:cNvPicPr>
+                      <a:picLocks noChangeAspect="1" noChangeArrowheads="1"/>
+                    </pic:cNvPicPr>
+                  </pic:nvPicPr>
+                  <pic:blipFill>
+                    <a:blip r:embed="rId11" cstate="print"/>
+                    <a:srcRect/>
+                    <a:stretch>
+                      <a:fillRect/>
+                    </a:stretch>
+                  </pic:blipFill>
+                  <pic:spPr bwMode="auto">
+                    <a:xfrm>
+                      <a:off x="0" y="0"/>
+                      <a:ext cx="4554603" cy="2613515"/>
+                    </a:xfrm>
+                    <a:prstGeom prst="rect">
+                      <a:avLst/>
+                    </a:prstGeom>
+                    <a:noFill/>
+                    <a:ln w="9525">
+                      <a:noFill/>
+                      <a:miter lim="800000"/>
+                      <a:headEnd/>
+                      <a:tailEnd/>
+                    </a:ln>
+                  </pic:spPr>
+                </pic:pic>
+              </a:graphicData>
+            </a:graphic>
+          </wp:inline>
+        </w:drawing>
+      </w:r>
+    </w:p>
+    <w:p>
+      <w:pPr>
+        <w:pStyle w:val="Billedtekst"/>
+      </w:pPr>
+      <w:r>
+        <w:t xml:space="preserve">Figur </w:t>
+      </w:r>
+      <w:fldSimple w:instr=" SEQ Figur \* ARABIC ">
+        <w:r>
+          <w:rPr>
+            <w:noProof/>
+          </w:rPr>
+          <w:t>5</w:t>
+        </w:r>
+      </w:fldSimple>
+      <w:r>
+        <w:t xml:space="preserve"> </w:t>
+      </w:r>
+      <w:r>
+        <w:t>: SDK test code</w:t>
+      </w:r>
+    </w:p>
+    <w:p>
+      <w:r>
+        <w:t xml:space="preserve">   </w:t>
+      </w:r>
+    </w:p>
+    <w:p/>
+    <w:p>
+      <w:pPr>
         <w:pStyle w:val="Overskrift2"/>
       </w:pPr>
-      <w:bookmarkStart w:id="5" w:name="_Toc532123534"/>
+      <w:bookmarkStart w:id="4" w:name="_Toc532464001"/>
+      <w:r>
+        <w:t>Test/</w:t>
+      </w:r>
+      <w:r>
+        <w:t xml:space="preserve"> </w:t>
+      </w:r>
+      <w:r>
+        <w:t>Verifikation</w:t>
+      </w:r>
+      <w:bookmarkEnd w:id="4"/>
+    </w:p>
+    <w:p>
+      <w:r>
+        <w:t xml:space="preserve">For at se om outputtet er som forventet, er der først blevet målt med et 4 kanals </w:t>
+      </w:r>
+      <w:r>
+        <w:t>oscilloskop</w:t>
+      </w:r>
+      <w:r>
+        <w:t xml:space="preserve">. Hvor der er målt på de 4 første udgange af Pmod2, som er den der skifte vis skal tænde for de forskellige kolonner. På billedet her under kan man se de </w:t>
+      </w:r>
+      <w:r>
+        <w:t xml:space="preserve">4 signaler, hvor hver af dem udfylder 1/5 af tiden, som forventet når den ene stopper, begynder den anden lige efter. De tænder os i den rigtige sekvens. </w:t>
+      </w:r>
+    </w:p>
+    <w:p>
+      <w:pPr>
+        <w:keepNext/>
+      </w:pPr>
+      <w:r>
+        <w:rPr>
+          <w:noProof/>
+          <w:lang w:eastAsia="da-DK" w:bidi="ar-SA"/>
+        </w:rPr>
+        <w:lastRenderedPageBreak/>
+        <w:drawing>
+          <wp:inline distT="0" distB="0" distL="0" distR="0">
+            <wp:extent cx="4674691" cy="3507474"/>
+            <wp:effectExtent l="19050" t="0" r="0" b="0"/>
+            <wp:docPr id="7" name="Billede 4" descr="C:\Users\user\Dropbox\Camera Uploads\2018-12-13 10.07.40.jpg"/>
+            <wp:cNvGraphicFramePr>
+              <a:graphicFrameLocks xmlns:a="http://schemas.openxmlformats.org/drawingml/2006/main" noChangeAspect="1"/>
+            </wp:cNvGraphicFramePr>
+            <a:graphic xmlns:a="http://schemas.openxmlformats.org/drawingml/2006/main">
+              <a:graphicData uri="http://schemas.openxmlformats.org/drawingml/2006/picture">
+                <pic:pic xmlns:pic="http://schemas.openxmlformats.org/drawingml/2006/picture">
+                  <pic:nvPicPr>
+                    <pic:cNvPr id="0" name="Picture 4" descr="C:\Users\user\Dropbox\Camera Uploads\2018-12-13 10.07.40.jpg"/>
+                    <pic:cNvPicPr>
+                      <a:picLocks noChangeAspect="1" noChangeArrowheads="1"/>
+                    </pic:cNvPicPr>
+                  </pic:nvPicPr>
+                  <pic:blipFill>
+                    <a:blip r:embed="rId12" cstate="print"/>
+                    <a:srcRect/>
+                    <a:stretch>
+                      <a:fillRect/>
+                    </a:stretch>
+                  </pic:blipFill>
+                  <pic:spPr bwMode="auto">
+                    <a:xfrm>
+                      <a:off x="0" y="0"/>
+                      <a:ext cx="4678579" cy="3510391"/>
+                    </a:xfrm>
+                    <a:prstGeom prst="rect">
+                      <a:avLst/>
+                    </a:prstGeom>
+                    <a:noFill/>
+                    <a:ln w="9525">
+                      <a:noFill/>
+                      <a:miter lim="800000"/>
+                      <a:headEnd/>
+                      <a:tailEnd/>
+                    </a:ln>
+                  </pic:spPr>
+                </pic:pic>
+              </a:graphicData>
+            </a:graphic>
+          </wp:inline>
+        </w:drawing>
+      </w:r>
+    </w:p>
+    <w:p>
+      <w:pPr>
+        <w:pStyle w:val="Billedtekst"/>
+      </w:pPr>
+      <w:r>
+        <w:t xml:space="preserve">Figur </w:t>
+      </w:r>
+      <w:fldSimple w:instr=" SEQ Figur \* ARABIC ">
+        <w:r>
+          <w:rPr>
+            <w:noProof/>
+          </w:rPr>
+          <w:t>6</w:t>
+        </w:r>
+      </w:fldSimple>
+      <w:r>
+        <w:t xml:space="preserve"> : Kolonne bits</w:t>
+      </w:r>
+    </w:p>
+    <w:p>
+      <w:pPr>
+        <w:keepNext/>
+      </w:pPr>
+      <w:r>
+        <w:t xml:space="preserve">Efterfølgende er det spændene at se om timingen mellem Pmod 1 og 2 os er rigtig. Derfor er der kun aktiveret en en diode i række 3 og kun når kolonne 3 er aktiv. Her er der målt på pin 3 i pmod 1 og pin 3 i pmod2, og de to signaler er tændt samtidig, og har skarpe kanter. </w:t>
+      </w:r>
+      <w:r>
+        <w:rPr>
+          <w:noProof/>
+          <w:lang w:eastAsia="da-DK" w:bidi="ar-SA"/>
+        </w:rPr>
+        <w:drawing>
+          <wp:inline distT="0" distB="0" distL="0" distR="0">
+            <wp:extent cx="4345916" cy="3260790"/>
+            <wp:effectExtent l="19050" t="0" r="0" b="0"/>
+            <wp:docPr id="8" name="Billede 5" descr="C:\Users\user\Dropbox\Camera Uploads\2018-12-13 10.08.16.jpg"/>
+            <wp:cNvGraphicFramePr>
+              <a:graphicFrameLocks xmlns:a="http://schemas.openxmlformats.org/drawingml/2006/main" noChangeAspect="1"/>
+            </wp:cNvGraphicFramePr>
+            <a:graphic xmlns:a="http://schemas.openxmlformats.org/drawingml/2006/main">
+              <a:graphicData uri="http://schemas.openxmlformats.org/drawingml/2006/picture">
+                <pic:pic xmlns:pic="http://schemas.openxmlformats.org/drawingml/2006/picture">
+                  <pic:nvPicPr>
+                    <pic:cNvPr id="0" name="Picture 5" descr="C:\Users\user\Dropbox\Camera Uploads\2018-12-13 10.08.16.jpg"/>
+                    <pic:cNvPicPr>
+                      <a:picLocks noChangeAspect="1" noChangeArrowheads="1"/>
+                    </pic:cNvPicPr>
+                  </pic:nvPicPr>
+                  <pic:blipFill>
+                    <a:blip r:embed="rId13" cstate="print"/>
+                    <a:srcRect/>
+                    <a:stretch>
+                      <a:fillRect/>
+                    </a:stretch>
+                  </pic:blipFill>
+                  <pic:spPr bwMode="auto">
+                    <a:xfrm>
+                      <a:off x="0" y="0"/>
+                      <a:ext cx="4347329" cy="3261850"/>
+                    </a:xfrm>
+                    <a:prstGeom prst="rect">
+                      <a:avLst/>
+                    </a:prstGeom>
+                    <a:noFill/>
+                    <a:ln w="9525">
+                      <a:noFill/>
+                      <a:miter lim="800000"/>
+                      <a:headEnd/>
+                      <a:tailEnd/>
+                    </a:ln>
+                  </pic:spPr>
+                </pic:pic>
+              </a:graphicData>
+            </a:graphic>
+          </wp:inline>
+        </w:drawing>
+      </w:r>
+    </w:p>
+    <w:p>
+      <w:pPr>
+        <w:pStyle w:val="Billedtekst"/>
+        <w:rPr>
+          <w:noProof/>
+        </w:rPr>
+      </w:pPr>
+      <w:r>
+        <w:t xml:space="preserve">Figur </w:t>
+      </w:r>
+      <w:fldSimple w:instr=" SEQ Figur \* ARABIC ">
+        <w:r>
+          <w:rPr>
+            <w:noProof/>
+          </w:rPr>
+          <w:t>7</w:t>
+        </w:r>
+      </w:fldSimple>
+      <w:r>
+        <w:t xml:space="preserve"> </w:t>
+      </w:r>
+      <w:proofErr w:type="gramStart"/>
+      <w:r>
+        <w:t>:  Pmod1</w:t>
+      </w:r>
+      <w:proofErr w:type="gramEnd"/>
+      <w:r>
+        <w:t xml:space="preserve"> pin3 </w:t>
+      </w:r>
+      <w:r>
+        <w:rPr>
+          <w:noProof/>
+        </w:rPr>
+        <w:t>&amp; Pmod2 pin3</w:t>
+      </w:r>
+    </w:p>
+    <w:p>
+      <w:r>
+        <w:lastRenderedPageBreak/>
+        <w:t xml:space="preserve">Her efter er der så sat den eksterne hardware på som gerne skulle give en bruger en klar visning af hvilken diode der aktiv, de 10 udgange fra pmod 1 og 2 er sat på pnp og npn base ben. Så de kan styrer dem og men ikke skal drive dioderne. Der bliver tilsluttet en ekstern 5V forsyning til at levere spændingen til dioderne. </w:t>
+      </w:r>
+    </w:p>
+    <w:p>
+      <w:pPr>
+        <w:keepNext/>
+      </w:pPr>
+      <w:r>
+        <w:rPr>
+          <w:noProof/>
+          <w:lang w:eastAsia="da-DK" w:bidi="ar-SA"/>
+        </w:rPr>
+        <w:drawing>
+          <wp:inline distT="0" distB="0" distL="0" distR="0">
+            <wp:extent cx="2491698" cy="3306725"/>
+            <wp:effectExtent l="19050" t="0" r="3852" b="0"/>
+            <wp:docPr id="9" name="Billede 6"/>
+            <wp:cNvGraphicFramePr>
+              <a:graphicFrameLocks xmlns:a="http://schemas.openxmlformats.org/drawingml/2006/main" noChangeAspect="1"/>
+            </wp:cNvGraphicFramePr>
+            <a:graphic xmlns:a="http://schemas.openxmlformats.org/drawingml/2006/main">
+              <a:graphicData uri="http://schemas.openxmlformats.org/drawingml/2006/picture">
+                <pic:pic xmlns:pic="http://schemas.openxmlformats.org/drawingml/2006/picture">
+                  <pic:nvPicPr>
+                    <pic:cNvPr id="0" name="Picture 6"/>
+                    <pic:cNvPicPr>
+                      <a:picLocks noChangeAspect="1" noChangeArrowheads="1"/>
+                    </pic:cNvPicPr>
+                  </pic:nvPicPr>
+                  <pic:blipFill>
+                    <a:blip r:embed="rId14" cstate="print"/>
+                    <a:srcRect/>
+                    <a:stretch>
+                      <a:fillRect/>
+                    </a:stretch>
+                  </pic:blipFill>
+                  <pic:spPr bwMode="auto">
+                    <a:xfrm>
+                      <a:off x="0" y="0"/>
+                      <a:ext cx="2494441" cy="3310366"/>
+                    </a:xfrm>
+                    <a:prstGeom prst="rect">
+                      <a:avLst/>
+                    </a:prstGeom>
+                    <a:noFill/>
+                    <a:ln w="9525">
+                      <a:noFill/>
+                      <a:miter lim="800000"/>
+                      <a:headEnd/>
+                      <a:tailEnd/>
+                    </a:ln>
+                  </pic:spPr>
+                </pic:pic>
+              </a:graphicData>
+            </a:graphic>
+          </wp:inline>
+        </w:drawing>
+      </w:r>
+    </w:p>
+    <w:p>
+      <w:pPr>
+        <w:pStyle w:val="Billedtekst"/>
+      </w:pPr>
+      <w:r>
+        <w:t xml:space="preserve">Figur </w:t>
+      </w:r>
+      <w:fldSimple w:instr=" SEQ Figur \* ARABIC ">
+        <w:r>
+          <w:rPr>
+            <w:noProof/>
+          </w:rPr>
+          <w:t>8</w:t>
+        </w:r>
+      </w:fldSimple>
+      <w:r>
+        <w:t xml:space="preserve"> : Minized med ekstern HW</w:t>
+      </w:r>
+    </w:p>
+    <w:p>
+      <w:r>
+        <w:t xml:space="preserve">Det viser sig efter følgende at slev om det rette signal bliver sat statisk til </w:t>
+      </w:r>
+      <w:r>
+        <w:t xml:space="preserve">transistorens </w:t>
+      </w:r>
+      <w:r>
+        <w:t>ben, er der nogen dioder ved siden af men i samme række som også lyser</w:t>
+      </w:r>
+      <w:r>
+        <w:t>. Her under er det forsøgt at kun at tænde den midterste diode. Men som det kan ses tænder hele rækken. Men da dette er i den eksterne hardware er problemet ikke efterfulgt yderligere.</w:t>
+      </w:r>
+    </w:p>
+    <w:p>
+      <w:pPr>
+        <w:keepNext/>
+      </w:pPr>
+      <w:r>
+        <w:t xml:space="preserve"> </w:t>
+      </w:r>
+      <w:r>
+        <w:rPr>
+          <w:noProof/>
+          <w:lang w:eastAsia="da-DK" w:bidi="ar-SA"/>
+        </w:rPr>
+        <w:drawing>
+          <wp:inline distT="0" distB="0" distL="0" distR="0">
+            <wp:extent cx="3303524" cy="2477386"/>
+            <wp:effectExtent l="19050" t="0" r="0" b="0"/>
+            <wp:docPr id="10" name="Billede 9" descr="C:\Users\user\Dropbox\Camera Uploads\2018-12-13 11.43.53.jpg"/>
+            <wp:cNvGraphicFramePr>
+              <a:graphicFrameLocks xmlns:a="http://schemas.openxmlformats.org/drawingml/2006/main" noChangeAspect="1"/>
+            </wp:cNvGraphicFramePr>
+            <a:graphic xmlns:a="http://schemas.openxmlformats.org/drawingml/2006/main">
+              <a:graphicData uri="http://schemas.openxmlformats.org/drawingml/2006/picture">
+                <pic:pic xmlns:pic="http://schemas.openxmlformats.org/drawingml/2006/picture">
+                  <pic:nvPicPr>
+                    <pic:cNvPr id="0" name="Picture 9" descr="C:\Users\user\Dropbox\Camera Uploads\2018-12-13 11.43.53.jpg"/>
+                    <pic:cNvPicPr>
+                      <a:picLocks noChangeAspect="1" noChangeArrowheads="1"/>
+                    </pic:cNvPicPr>
+                  </pic:nvPicPr>
+                  <pic:blipFill>
+                    <a:blip r:embed="rId15" cstate="print"/>
+                    <a:srcRect/>
+                    <a:stretch>
+                      <a:fillRect/>
+                    </a:stretch>
+                  </pic:blipFill>
+                  <pic:spPr bwMode="auto">
+                    <a:xfrm>
+                      <a:off x="0" y="0"/>
+                      <a:ext cx="3307783" cy="2480580"/>
+                    </a:xfrm>
+                    <a:prstGeom prst="rect">
+                      <a:avLst/>
+                    </a:prstGeom>
+                    <a:noFill/>
+                    <a:ln w="9525">
+                      <a:noFill/>
+                      <a:miter lim="800000"/>
+                      <a:headEnd/>
+                      <a:tailEnd/>
+                    </a:ln>
+                  </pic:spPr>
+                </pic:pic>
+              </a:graphicData>
+            </a:graphic>
+          </wp:inline>
+        </w:drawing>
+      </w:r>
+    </w:p>
+    <w:p>
+      <w:pPr>
+        <w:pStyle w:val="Billedtekst"/>
+      </w:pPr>
+      <w:r>
+        <w:t xml:space="preserve">Figur </w:t>
+      </w:r>
+      <w:fldSimple w:instr=" SEQ Figur \* ARABIC ">
+        <w:r>
+          <w:rPr>
+            <w:noProof/>
+          </w:rPr>
+          <w:t>9</w:t>
+        </w:r>
+      </w:fldSimple>
+      <w:r>
+        <w:t xml:space="preserve"> : ekstern HW med statisk input.</w:t>
+      </w:r>
+    </w:p>
+    <w:p>
+      <w:r>
+        <w:lastRenderedPageBreak/>
+        <w:t xml:space="preserve">For at verificere at </w:t>
+      </w:r>
+      <w:r>
+        <w:t>Minizeden gør som den skal</w:t>
+      </w:r>
+      <w:r>
+        <w:t>.</w:t>
+      </w:r>
+      <w:r>
+        <w:t xml:space="preserve"> </w:t>
+      </w:r>
+      <w:r>
+        <w:t xml:space="preserve">Er der lavet en måling som går over 2,5 sekund hvor man kan se den gule kanal 1 som er sat på Pmod 2 som </w:t>
+      </w:r>
+      <w:r>
+        <w:t>styrer</w:t>
+      </w:r>
+      <w:r>
+        <w:t xml:space="preserve"> hvilken række der skal tændes og den blå kanal 2, som styrer hvilken kolonne. </w:t>
+      </w:r>
+      <w:r>
+        <w:t xml:space="preserve">De er begge på pin 1. </w:t>
+      </w:r>
+      <w:r>
+        <w:t xml:space="preserve">Det kan ses efter 2 sekunder </w:t>
+      </w:r>
+      <w:r>
+        <w:t xml:space="preserve">der </w:t>
+      </w:r>
+      <w:r>
+        <w:t xml:space="preserve">sker et skift. Men den gule </w:t>
+      </w:r>
+      <w:r>
+        <w:t xml:space="preserve">fortsætter uden ophold.  </w:t>
+      </w:r>
+    </w:p>
+    <w:p>
+      <w:pPr>
+        <w:keepNext/>
+      </w:pPr>
+      <w:r>
+        <w:rPr>
+          <w:noProof/>
+          <w:lang w:eastAsia="da-DK" w:bidi="ar-SA"/>
+        </w:rPr>
+        <w:drawing>
+          <wp:inline distT="0" distB="0" distL="0" distR="0">
+            <wp:extent cx="6120130" cy="1505603"/>
+            <wp:effectExtent l="19050" t="0" r="0" b="0"/>
+            <wp:docPr id="12" name="Billede 13"/>
+            <wp:cNvGraphicFramePr>
+              <a:graphicFrameLocks xmlns:a="http://schemas.openxmlformats.org/drawingml/2006/main" noChangeAspect="1"/>
+            </wp:cNvGraphicFramePr>
+            <a:graphic xmlns:a="http://schemas.openxmlformats.org/drawingml/2006/main">
+              <a:graphicData uri="http://schemas.openxmlformats.org/drawingml/2006/picture">
+                <pic:pic xmlns:pic="http://schemas.openxmlformats.org/drawingml/2006/picture">
+                  <pic:nvPicPr>
+                    <pic:cNvPr id="0" name="Picture 13"/>
+                    <pic:cNvPicPr>
+                      <a:picLocks noChangeAspect="1" noChangeArrowheads="1"/>
+                    </pic:cNvPicPr>
+                  </pic:nvPicPr>
+                  <pic:blipFill>
+                    <a:blip r:embed="rId16" cstate="print"/>
+                    <a:srcRect/>
+                    <a:stretch>
+                      <a:fillRect/>
+                    </a:stretch>
+                  </pic:blipFill>
+                  <pic:spPr bwMode="auto">
+                    <a:xfrm>
+                      <a:off x="0" y="0"/>
+                      <a:ext cx="6120130" cy="1505603"/>
+                    </a:xfrm>
+                    <a:prstGeom prst="rect">
+                      <a:avLst/>
+                    </a:prstGeom>
+                    <a:noFill/>
+                    <a:ln w="9525">
+                      <a:noFill/>
+                      <a:miter lim="800000"/>
+                      <a:headEnd/>
+                      <a:tailEnd/>
+                    </a:ln>
+                  </pic:spPr>
+                </pic:pic>
+              </a:graphicData>
+            </a:graphic>
+          </wp:inline>
+        </w:drawing>
+      </w:r>
+    </w:p>
+    <w:p>
+      <w:pPr>
+        <w:pStyle w:val="Billedtekst"/>
+      </w:pPr>
+      <w:r>
+        <w:t xml:space="preserve">Figur </w:t>
+      </w:r>
+      <w:fldSimple w:instr=" SEQ Figur \* ARABIC ">
+        <w:r>
+          <w:rPr>
+            <w:noProof/>
+          </w:rPr>
+          <w:t>10</w:t>
+        </w:r>
+      </w:fldSimple>
+      <w:r>
+        <w:t xml:space="preserve"> : Pmod 1 &amp; 2 pin 1</w:t>
+      </w:r>
+    </w:p>
+    <w:p>
+      <w:r>
+        <w:t>Som det kan ses her under skal der i den ene 2 sec pe</w:t>
+      </w:r>
+      <w:r>
+        <w:t>riode sendes ren høj værdi ud, det stemmer over ens med det som der kan ses her over. Kanal 2 har en periode på 2 sec hvor den ikke skifter. Det passer med forventningerne, fra koden. Hvis man så ser på den anden del af signalet. Forventes der at der skal være 2/5 høj periode og de skal ligge ved siden af hinanden og den sidste del af denne høje periode skal være samtidig med Pmod2 pin 1 signalet. Det kan man se at det stemmer på billedet her over</w:t>
+      </w:r>
+      <w:r>
+        <w:t xml:space="preserve"> sidste del</w:t>
+      </w:r>
+      <w:r>
+        <w:t>.</w:t>
+      </w:r>
+    </w:p>
+    <w:p>
+      <w:pPr>
+        <w:keepNext/>
+      </w:pPr>
+      <w:r>
+        <w:rPr>
+          <w:noProof/>
+          <w:lang w:eastAsia="da-DK" w:bidi="ar-SA"/>
+        </w:rPr>
+        <w:drawing>
+          <wp:inline distT="0" distB="0" distL="0" distR="0">
+            <wp:extent cx="2594497" cy="794056"/>
+            <wp:effectExtent l="19050" t="0" r="0" b="0"/>
+            <wp:docPr id="16" name="Billede 16"/>
+            <wp:cNvGraphicFramePr>
+              <a:graphicFrameLocks xmlns:a="http://schemas.openxmlformats.org/drawingml/2006/main" noChangeAspect="1"/>
+            </wp:cNvGraphicFramePr>
+            <a:graphic xmlns:a="http://schemas.openxmlformats.org/drawingml/2006/main">
+              <a:graphicData uri="http://schemas.openxmlformats.org/drawingml/2006/picture">
+                <pic:pic xmlns:pic="http://schemas.openxmlformats.org/drawingml/2006/picture">
+                  <pic:nvPicPr>
+                    <pic:cNvPr id="0" name="Picture 16"/>
+                    <pic:cNvPicPr>
+                      <a:picLocks noChangeAspect="1" noChangeArrowheads="1"/>
+                    </pic:cNvPicPr>
+                  </pic:nvPicPr>
+                  <pic:blipFill>
+                    <a:blip r:embed="rId17" cstate="print"/>
+                    <a:srcRect/>
+                    <a:stretch>
+                      <a:fillRect/>
+                    </a:stretch>
+                  </pic:blipFill>
+                  <pic:spPr bwMode="auto">
+                    <a:xfrm>
+                      <a:off x="0" y="0"/>
+                      <a:ext cx="2594922" cy="794186"/>
+                    </a:xfrm>
+                    <a:prstGeom prst="rect">
+                      <a:avLst/>
+                    </a:prstGeom>
+                    <a:noFill/>
+                    <a:ln w="9525">
+                      <a:noFill/>
+                      <a:miter lim="800000"/>
+                      <a:headEnd/>
+                      <a:tailEnd/>
+                    </a:ln>
+                  </pic:spPr>
+                </pic:pic>
+              </a:graphicData>
+            </a:graphic>
+          </wp:inline>
+        </w:drawing>
+      </w:r>
+    </w:p>
+    <w:p>
+      <w:pPr>
+        <w:pStyle w:val="Billedtekst"/>
+      </w:pPr>
+      <w:r>
+        <w:t xml:space="preserve">Figur </w:t>
+      </w:r>
+      <w:fldSimple w:instr=" SEQ Figur \* ARABIC ">
+        <w:r>
+          <w:rPr>
+            <w:noProof/>
+          </w:rPr>
+          <w:t>11</w:t>
+        </w:r>
+      </w:fldSimple>
+      <w:r>
+        <w:t xml:space="preserve"> : første 5 bit i </w:t>
+      </w:r>
+      <w:proofErr w:type="gramStart"/>
+      <w:r>
+        <w:t>hver</w:t>
+      </w:r>
+      <w:proofErr w:type="gramEnd"/>
+      <w:r>
+        <w:t xml:space="preserve"> output</w:t>
+      </w:r>
+    </w:p>
+    <w:p>
+      <w:pPr>
+        <w:keepNext/>
+      </w:pPr>
+      <w:r>
+        <w:t xml:space="preserve">Det kan os ses på </w:t>
+      </w:r>
+      <w:r>
+        <w:t xml:space="preserve">kommunikationsporten </w:t>
+      </w:r>
+      <w:r>
+        <w:t xml:space="preserve">af den står og skifter mellem de 2 forskellige outputs. </w:t>
+      </w:r>
+      <w:r>
+        <w:rPr>
+          <w:noProof/>
+          <w:lang w:eastAsia="da-DK" w:bidi="ar-SA"/>
+        </w:rPr>
+        <w:drawing>
+          <wp:inline distT="0" distB="0" distL="0" distR="0">
+            <wp:extent cx="3465047" cy="2204113"/>
+            <wp:effectExtent l="19050" t="0" r="2053" b="0"/>
+            <wp:docPr id="19" name="Billede 19" descr="C:\Users\user\Dropbox\Skole\Engineer\5_semester\Avanceret Digital Design\ADD Project\Com_output.JPG"/>
+            <wp:cNvGraphicFramePr>
+              <a:graphicFrameLocks xmlns:a="http://schemas.openxmlformats.org/drawingml/2006/main" noChangeAspect="1"/>
+            </wp:cNvGraphicFramePr>
+            <a:graphic xmlns:a="http://schemas.openxmlformats.org/drawingml/2006/main">
+              <a:graphicData uri="http://schemas.openxmlformats.org/drawingml/2006/picture">
+                <pic:pic xmlns:pic="http://schemas.openxmlformats.org/drawingml/2006/picture">
+                  <pic:nvPicPr>
+                    <pic:cNvPr id="0" name="Picture 19" descr="C:\Users\user\Dropbox\Skole\Engineer\5_semester\Avanceret Digital Design\ADD Project\Com_output.JPG"/>
+                    <pic:cNvPicPr>
+                      <a:picLocks noChangeAspect="1" noChangeArrowheads="1"/>
+                    </pic:cNvPicPr>
+                  </pic:nvPicPr>
+                  <pic:blipFill>
+                    <a:blip r:embed="rId18" cstate="print"/>
+                    <a:srcRect/>
+                    <a:stretch>
+                      <a:fillRect/>
+                    </a:stretch>
+                  </pic:blipFill>
+                  <pic:spPr bwMode="auto">
+                    <a:xfrm>
+                      <a:off x="0" y="0"/>
+                      <a:ext cx="3464835" cy="2203978"/>
+                    </a:xfrm>
+                    <a:prstGeom prst="rect">
+                      <a:avLst/>
+                    </a:prstGeom>
+                    <a:noFill/>
+                    <a:ln w="9525">
+                      <a:noFill/>
+                      <a:miter lim="800000"/>
+                      <a:headEnd/>
+                      <a:tailEnd/>
+                    </a:ln>
+                  </pic:spPr>
+                </pic:pic>
+              </a:graphicData>
+            </a:graphic>
+          </wp:inline>
+        </w:drawing>
+      </w:r>
+    </w:p>
+    <w:p>
+      <w:pPr>
+        <w:pStyle w:val="Billedtekst"/>
+      </w:pPr>
+      <w:r>
+        <w:t xml:space="preserve">Figur </w:t>
+      </w:r>
+      <w:fldSimple w:instr=" SEQ Figur \* ARABIC ">
+        <w:r>
+          <w:rPr>
+            <w:noProof/>
+          </w:rPr>
+          <w:t>12</w:t>
+        </w:r>
+      </w:fldSimple>
+      <w:r>
+        <w:t xml:space="preserve"> : </w:t>
+      </w:r>
+      <w:r>
+        <w:t>kommunikationsporten</w:t>
+      </w:r>
+    </w:p>
+    <w:p>
+      <w:r>
+        <w:t>Her under ses hvordan det eksterne hardware er opbygget som desværre ikke virkede. Da det eller kunne have givet en meget bedre måde at teste forskellig outputs fra multiplexer modulet.</w:t>
+      </w:r>
+    </w:p>
+    <w:p>
+      <w:pPr>
+        <w:keepNext/>
+      </w:pPr>
+      <w:r>
+        <w:rPr>
+          <w:noProof/>
+          <w:lang w:eastAsia="da-DK" w:bidi="ar-SA"/>
+        </w:rPr>
+        <w:lastRenderedPageBreak/>
+        <w:drawing>
+          <wp:inline distT="0" distB="0" distL="0" distR="0">
+            <wp:extent cx="5726378" cy="4382219"/>
+            <wp:effectExtent l="19050" t="0" r="7672" b="0"/>
+            <wp:docPr id="4" name="Billede 4"/>
+            <wp:cNvGraphicFramePr>
+              <a:graphicFrameLocks xmlns:a="http://schemas.openxmlformats.org/drawingml/2006/main" noChangeAspect="1"/>
+            </wp:cNvGraphicFramePr>
+            <a:graphic xmlns:a="http://schemas.openxmlformats.org/drawingml/2006/main">
+              <a:graphicData uri="http://schemas.openxmlformats.org/drawingml/2006/picture">
+                <pic:pic xmlns:pic="http://schemas.openxmlformats.org/drawingml/2006/picture">
+                  <pic:nvPicPr>
+                    <pic:cNvPr id="0" name="Picture 4"/>
+                    <pic:cNvPicPr>
+                      <a:picLocks noChangeAspect="1" noChangeArrowheads="1"/>
+                    </pic:cNvPicPr>
+                  </pic:nvPicPr>
+                  <pic:blipFill>
+                    <a:blip r:embed="rId19" cstate="print"/>
+                    <a:srcRect/>
+                    <a:stretch>
+                      <a:fillRect/>
+                    </a:stretch>
+                  </pic:blipFill>
+                  <pic:spPr bwMode="auto">
+                    <a:xfrm>
+                      <a:off x="0" y="0"/>
+                      <a:ext cx="5725647" cy="4381660"/>
+                    </a:xfrm>
+                    <a:prstGeom prst="rect">
+                      <a:avLst/>
+                    </a:prstGeom>
+                    <a:noFill/>
+                    <a:ln w="9525">
+                      <a:noFill/>
+                      <a:miter lim="800000"/>
+                      <a:headEnd/>
+                      <a:tailEnd/>
+                    </a:ln>
+                  </pic:spPr>
+                </pic:pic>
+              </a:graphicData>
+            </a:graphic>
+          </wp:inline>
+        </w:drawing>
+      </w:r>
+    </w:p>
+    <w:p>
+      <w:pPr>
+        <w:pStyle w:val="Billedtekst"/>
+      </w:pPr>
+      <w:r>
+        <w:t xml:space="preserve">Figur </w:t>
+      </w:r>
+      <w:r>
+        <w:fldChar w:fldCharType="begin"/>
+      </w:r>
+      <w:r>
+        <w:instrText xml:space="preserve"> SEQ Figur \* ARABIC </w:instrText>
+      </w:r>
+      <w:r>
+        <w:fldChar w:fldCharType="separate"/>
+      </w:r>
+      <w:r>
+        <w:rPr>
+          <w:noProof/>
+        </w:rPr>
+        <w:t>13</w:t>
+      </w:r>
+      <w:r>
+        <w:fldChar w:fldCharType="end"/>
+      </w:r>
+      <w:r>
+        <w:t xml:space="preserve"> </w:t>
+      </w:r>
+      <w:r>
+        <w:t>: ekstern hardware omkring led gitter</w:t>
+      </w:r>
+    </w:p>
+    <w:p>
+      <w:pPr>
+        <w:pStyle w:val="Overskrift2"/>
+      </w:pPr>
+      <w:bookmarkStart w:id="5" w:name="_Toc532464002"/>
       <w:r>
         <w:t>Konklusion</w:t>
       </w:r>
       <w:bookmarkEnd w:id="5"/>
     </w:p>
-    <w:p/>
+    <w:p>
+      <w:r>
+        <w:t xml:space="preserve">Det er muligt at lave en multiplexer med minizeden, som kan give outputs hurtigt og præcist </w:t>
+      </w:r>
+    </w:p>
     <w:p>
       <w:pPr>
         <w:pStyle w:val="Overskrift2"/>
       </w:pPr>
-      <w:bookmarkStart w:id="6" w:name="_Toc532123535"/>
+      <w:bookmarkStart w:id="6" w:name="_Toc532464003"/>
       <w:r>
         <w:t>Diskussion</w:t>
       </w:r>
       <w:bookmarkEnd w:id="6"/>
     </w:p>
     <w:p>
+      <w:r>
+        <w:t>for at udnytte platformen bedre</w:t>
+      </w:r>
+      <w:r>
+        <w:t>,</w:t>
+      </w:r>
+      <w:r>
+        <w:t xml:space="preserve"> kunne der multiplexes </w:t>
+      </w:r>
+      <w:r>
+        <w:t xml:space="preserve">ud i et stører led gitter eller et gitter med en dimension mere på, så man kunne få dybde i det man kunne se. Dette vi så derved sætte stører krav til hastigheden, der opdateres med, da der er flere dioder at skulle få til at se ud som om de er tændte på en gang. Dette skulle ikke være et problem for platformens PL del. </w:t>
+      </w:r>
+    </w:p>
+    <w:p>
       <w:pPr>
         <w:pStyle w:val="Overskrift2"/>
       </w:pPr>
+      <w:bookmarkStart w:id="7" w:name="_Toc532464004"/>
+      <w:r>
+        <w:t>Referencer</w:t>
+      </w:r>
+      <w:bookmarkEnd w:id="7"/>
+    </w:p>
+    <w:p>
+      <w:r>
+        <w:t xml:space="preserve"> </w:t>
+      </w:r>
+      <w:r>
+        <w:t>[1</w:t>
+      </w:r>
+      <w:r>
+        <w:t xml:space="preserve">] </w:t>
+      </w:r>
     </w:p>
     <w:p>
       <w:pPr>
         <w:pStyle w:val="Overskrift2"/>
       </w:pPr>
-      <w:bookmarkStart w:id="7" w:name="_Toc532123536"/>
-      <w:r>
-        <w:t>Referencer</w:t>
-      </w:r>
-      <w:bookmarkEnd w:id="7"/>
-    </w:p>
-    <w:p>
-      <w:r>
-        <w:t xml:space="preserve"> </w:t>
-      </w:r>
-      <w:r>
-        <w:t>[1</w:t>
-      </w:r>
-      <w:r>
-        <w:t xml:space="preserve">] </w:t>
-      </w:r>
-    </w:p>
-    <w:p>
-      <w:pPr>
-        <w:pStyle w:val="Overskrift2"/>
-      </w:pPr>
-      <w:bookmarkStart w:id="8" w:name="_Toc532123537"/>
+      <w:bookmarkStart w:id="8" w:name="_Toc532464005"/>
       <w:r>
         <w:t>Bilag</w:t>
       </w:r>
       <w:bookmarkEnd w:id="8"/>
+    </w:p>
+    <w:p>
+      <w:r>
+        <w:t>https://github.com/Mikkel85/ADD-Project.git</w:t>
+      </w:r>
     </w:p>
     <w:p/>
     <w:sectPr>
-      <w:headerReference w:type="default" r:id="rId9"/>
-      <w:footerReference w:type="default" r:id="rId10"/>
+      <w:headerReference w:type="default" r:id="rId20"/>
+      <w:footerReference w:type="default" r:id="rId21"/>
       <w:pgSz w:w="11906" w:h="16838"/>
       <w:pgMar w:top="1701" w:right="1134" w:bottom="1701" w:left="1134" w:header="708" w:footer="708" w:gutter="0"/>
       <w:cols w:space="708"/>
@@ -1198,15 +2328,7 @@
             </w:r>
             <w:r>
               <w:tab/>
-              <w:t xml:space="preserve">Studie </w:t>
-            </w:r>
-            <w:proofErr w:type="gramStart"/>
-            <w:r>
-              <w:t>Nr. :</w:t>
-            </w:r>
-            <w:proofErr w:type="gramEnd"/>
-            <w:r>
-              <w:t xml:space="preserve"> </w:t>
+              <w:t xml:space="preserve">Studie Nr. : </w:t>
             </w:r>
             <w:r>
               <w:t>201607042</w:t>
@@ -1288,7 +2410,7 @@
                 <w:b/>
                 <w:noProof/>
               </w:rPr>
-              <w:t>3</w:t>
+              <w:t>9</w:t>
             </w:r>
             <w:r>
               <w:rPr>
@@ -1376,7 +2498,7 @@
         <w:rPr>
           <w:noProof/>
         </w:rPr>
-        <w:t>2018-12-11</w:t>
+        <w:t>2018-12-13</w:t>
       </w:r>
     </w:fldSimple>
   </w:p>
@@ -2733,7 +3855,7 @@
 </file>
 
 <file path=customXml/itemProps1.xml><?xml version="1.0" encoding="utf-8"?>
-<ds:datastoreItem xmlns:ds="http://schemas.openxmlformats.org/officeDocument/2006/customXml" ds:itemID="{7AE00087-0D7E-42D3-9351-D91B8BD536DA}">
+<ds:datastoreItem xmlns:ds="http://schemas.openxmlformats.org/officeDocument/2006/customXml" ds:itemID="{CA383522-0052-44D2-AE4C-4E0E5293639C}">
   <ds:schemaRefs>
     <ds:schemaRef ds:uri="http://schemas.openxmlformats.org/officeDocument/2006/bibliography"/>
   </ds:schemaRefs>

</xml_diff>